<commit_message>
adding uganda (part 2)
</commit_message>
<xml_diff>
--- a/documentation/parameter_search.docx
+++ b/documentation/parameter_search.docx
@@ -878,15 +878,7 @@
           <w:sz w:val="22"/>
           <w:szCs w:val="22"/>
         </w:rPr>
-        <w:t>Set_likelihood_and_prior</w:t>
-      </w:r>
-      <w:r>
-        <w:rPr>
-          <w:rFonts w:ascii="Aptos" w:hAnsi="Aptos"/>
-          <w:sz w:val="22"/>
-          <w:szCs w:val="22"/>
-        </w:rPr>
-        <w:t xml:space="preserve">: add section </w:t>
+        <w:t xml:space="preserve">Set_likelihood_and_prior: add section </w:t>
       </w:r>
       <w:r>
         <w:rPr>
@@ -970,23 +962,13 @@
           <w:szCs w:val="22"/>
         </w:rPr>
       </w:pPr>
-      <w:proofErr w:type="spellStart"/>
-      <w:r>
-        <w:rPr>
-          <w:rFonts w:ascii="Aptos" w:hAnsi="Aptos"/>
-          <w:sz w:val="22"/>
-          <w:szCs w:val="22"/>
-        </w:rPr>
-        <w:t>Save_data_manager</w:t>
-      </w:r>
-      <w:proofErr w:type="spellEnd"/>
-      <w:r>
-        <w:rPr>
-          <w:rFonts w:ascii="Aptos" w:hAnsi="Aptos"/>
-          <w:sz w:val="22"/>
-          <w:szCs w:val="22"/>
-        </w:rPr>
-        <w:t xml:space="preserve">: </w:t>
+      <w:r>
+        <w:rPr>
+          <w:rFonts w:ascii="Aptos" w:hAnsi="Aptos"/>
+          <w:sz w:val="22"/>
+          <w:szCs w:val="22"/>
+        </w:rPr>
+        <w:t xml:space="preserve">Save_data_manager: </w:t>
       </w:r>
     </w:p>
     <w:p>
@@ -1185,7 +1167,15 @@
           <w:szCs w:val="22"/>
         </w:rPr>
         <w:lastRenderedPageBreak/>
-        <w:t>Right now, using South Africa’s engagement data and Kenya’s disengagement data</w:t>
+        <w:t>For some countries,</w:t>
+      </w:r>
+      <w:r>
+        <w:rPr>
+          <w:rFonts w:ascii="Aptos" w:hAnsi="Aptos"/>
+          <w:sz w:val="22"/>
+          <w:szCs w:val="22"/>
+        </w:rPr>
+        <w:t xml:space="preserve"> using South Africa’s engagement data and Kenya’s disengagement data</w:t>
       </w:r>
     </w:p>
     <w:p>
@@ -1245,7 +1235,23 @@
           <w:sz w:val="22"/>
           <w:szCs w:val="22"/>
         </w:rPr>
-        <w:t xml:space="preserve">if using something other than Kenya’s data, update function calls and add files to country-specific folders </w:t>
+        <w:t>if using something other than Kenya</w:t>
+      </w:r>
+      <w:r>
+        <w:rPr>
+          <w:rFonts w:ascii="Aptos" w:hAnsi="Aptos"/>
+          <w:sz w:val="22"/>
+          <w:szCs w:val="22"/>
+        </w:rPr>
+        <w:t xml:space="preserve"> or SA</w:t>
+      </w:r>
+      <w:r>
+        <w:rPr>
+          <w:rFonts w:ascii="Aptos" w:hAnsi="Aptos"/>
+          <w:sz w:val="22"/>
+          <w:szCs w:val="22"/>
+        </w:rPr>
+        <w:t xml:space="preserve">’s data, update function calls and add files to country-specific folders </w:t>
       </w:r>
     </w:p>
     <w:p>
@@ -1267,33 +1273,31 @@
           <w:sz w:val="22"/>
           <w:szCs w:val="22"/>
         </w:rPr>
-        <w:t>Right now, using Kenya’s</w:t>
-      </w:r>
-      <w:r>
-        <w:rPr>
-          <w:rFonts w:ascii="Aptos" w:hAnsi="Aptos"/>
-          <w:sz w:val="22"/>
-          <w:szCs w:val="22"/>
-        </w:rPr>
-        <w:t xml:space="preserve"> suppression/</w:t>
-      </w:r>
-      <w:proofErr w:type="spellStart"/>
-      <w:r>
-        <w:rPr>
-          <w:rFonts w:ascii="Aptos" w:hAnsi="Aptos"/>
-          <w:sz w:val="22"/>
-          <w:szCs w:val="22"/>
-        </w:rPr>
-        <w:t>unsuppression</w:t>
-      </w:r>
-      <w:proofErr w:type="spellEnd"/>
-      <w:r>
-        <w:rPr>
-          <w:rFonts w:ascii="Aptos" w:hAnsi="Aptos"/>
-          <w:sz w:val="22"/>
-          <w:szCs w:val="22"/>
-        </w:rPr>
-        <w:t xml:space="preserve"> data</w:t>
+        <w:t>For some countries</w:t>
+      </w:r>
+      <w:r>
+        <w:rPr>
+          <w:rFonts w:ascii="Aptos" w:hAnsi="Aptos"/>
+          <w:sz w:val="22"/>
+          <w:szCs w:val="22"/>
+        </w:rPr>
+        <w:t>, using Kenya</w:t>
+      </w:r>
+      <w:r>
+        <w:rPr>
+          <w:rFonts w:ascii="Aptos" w:hAnsi="Aptos"/>
+          <w:sz w:val="22"/>
+          <w:szCs w:val="22"/>
+        </w:rPr>
+        <w:t xml:space="preserve"> or SA’s</w:t>
+      </w:r>
+      <w:r>
+        <w:rPr>
+          <w:rFonts w:ascii="Aptos" w:hAnsi="Aptos"/>
+          <w:sz w:val="22"/>
+          <w:szCs w:val="22"/>
+        </w:rPr>
+        <w:t xml:space="preserve"> suppression/unsuppression data</w:t>
       </w:r>
       <w:r>
         <w:rPr>
@@ -1368,52 +1372,6 @@
           <w:szCs w:val="22"/>
         </w:rPr>
         <w:t>Source code:</w:t>
-      </w:r>
-    </w:p>
-    <w:p>
-      <w:pPr>
-        <w:pStyle w:val="ListParagraph"/>
-        <w:numPr>
-          <w:ilvl w:val="1"/>
-          <w:numId w:val="4"/>
-        </w:numPr>
-        <w:rPr>
-          <w:rFonts w:ascii="Aptos" w:hAnsi="Aptos"/>
-          <w:sz w:val="22"/>
-          <w:szCs w:val="22"/>
-        </w:rPr>
-      </w:pPr>
-      <w:r>
-        <w:rPr>
-          <w:rFonts w:ascii="Aptos" w:hAnsi="Aptos"/>
-          <w:sz w:val="22"/>
-          <w:szCs w:val="22"/>
-        </w:rPr>
-        <w:t>S</w:t>
-      </w:r>
-      <w:r>
-        <w:rPr>
-          <w:rFonts w:ascii="Aptos" w:hAnsi="Aptos"/>
-          <w:sz w:val="22"/>
-          <w:szCs w:val="22"/>
-        </w:rPr>
-        <w:t xml:space="preserve">ource </w:t>
-      </w:r>
-      <w:r>
-        <w:rPr>
-          <w:rFonts w:ascii="Aptos" w:hAnsi="Aptos"/>
-          <w:sz w:val="22"/>
-          <w:szCs w:val="22"/>
-        </w:rPr>
-        <w:t xml:space="preserve">new </w:t>
-      </w:r>
-      <w:r>
-        <w:rPr>
-          <w:rFonts w:ascii="Aptos" w:hAnsi="Aptos"/>
-          <w:sz w:val="22"/>
-          <w:szCs w:val="22"/>
-        </w:rPr>
-        <w:t xml:space="preserve">prior </w:t>
       </w:r>
     </w:p>
     <w:p>

</xml_diff>

<commit_message>
added zambia and zimbabwe
</commit_message>
<xml_diff>
--- a/documentation/parameter_search.docx
+++ b/documentation/parameter_search.docx
@@ -1306,6 +1306,44 @@
           <w:szCs w:val="22"/>
         </w:rPr>
         <w:t xml:space="preserve">; uses a function call where all other locations assume Kenya – nothing to update </w:t>
+      </w:r>
+    </w:p>
+    <w:p>
+      <w:pPr>
+        <w:pStyle w:val="ListParagraph"/>
+        <w:numPr>
+          <w:ilvl w:val="2"/>
+          <w:numId w:val="4"/>
+        </w:numPr>
+        <w:rPr>
+          <w:rFonts w:ascii="Aptos" w:hAnsi="Aptos"/>
+          <w:sz w:val="22"/>
+          <w:szCs w:val="22"/>
+        </w:rPr>
+      </w:pPr>
+      <w:r>
+        <w:rPr>
+          <w:rFonts w:ascii="Aptos" w:hAnsi="Aptos"/>
+          <w:sz w:val="22"/>
+          <w:szCs w:val="22"/>
+        </w:rPr>
+        <w:t xml:space="preserve">NOTE, </w:t>
+      </w:r>
+      <w:r>
+        <w:rPr>
+          <w:rFonts w:ascii="Aptos" w:hAnsi="Aptos"/>
+          <w:sz w:val="22"/>
+          <w:szCs w:val="22"/>
+        </w:rPr>
+        <w:t>rebound/unsuppression</w:t>
+      </w:r>
+      <w:r>
+        <w:rPr>
+          <w:rFonts w:ascii="Aptos" w:hAnsi="Aptos"/>
+          <w:sz w:val="22"/>
+          <w:szCs w:val="22"/>
+        </w:rPr>
+        <w:t xml:space="preserve"> values are directly entered into the parameters file/folder; will not automatically update with function call</w:t>
       </w:r>
     </w:p>
     <w:p>

</xml_diff>